<commit_message>
Added in notebook to start
</commit_message>
<xml_diff>
--- a/CMPE 188-ProjectReportTemplate.docx
+++ b/CMPE 188-ProjectReportTemplate.docx
@@ -125,8 +125,6 @@
           <w:szCs w:val="24"/>
         </w:rPr>
       </w:pPr>
-      <w:bookmarkStart w:id="0" w:name="_GoBack"/>
-      <w:bookmarkEnd w:id="0"/>
       <w:r>
         <w:rPr>
           <w:rFonts w:ascii="Times New Roman" w:eastAsia="Times New Roman" w:hAnsi="Times New Roman" w:cs="Times New Roman"/>
@@ -337,10 +335,13 @@
         <w:t>Ch.3</w:t>
       </w:r>
       <w:r>
-        <w:t xml:space="preserve"> Experiments </w:t>
-      </w:r>
-      <w:r>
-        <w:t xml:space="preserve"> / Proof of concept evaluation</w:t>
+        <w:t xml:space="preserve"> </w:t>
+      </w:r>
+      <w:r>
+        <w:t>Experiments /</w:t>
+      </w:r>
+      <w:r>
+        <w:t xml:space="preserve"> Proof of concept evaluation</w:t>
       </w:r>
       <w:r>
         <w:t xml:space="preserve"> (1-2 pages)</w:t>
@@ -416,14 +417,26 @@
           <w:ilvl w:val="0"/>
           <w:numId w:val="5"/>
         </w:numPr>
-      </w:pPr>
-      <w:r>
+        <w:rPr>
+          <w:highlight w:val="green"/>
+        </w:rPr>
+      </w:pPr>
+      <w:r>
+        <w:rPr>
+          <w:highlight w:val="green"/>
+        </w:rPr>
         <w:t>Graphs showing different parameters/algorithms evaluated in a comparative manner</w:t>
       </w:r>
       <w:r>
+        <w:rPr>
+          <w:highlight w:val="green"/>
+        </w:rPr>
         <w:t>, along with some supportive text</w:t>
       </w:r>
       <w:r>
+        <w:rPr>
+          <w:highlight w:val="green"/>
+        </w:rPr>
         <w:t xml:space="preserve"> </w:t>
       </w:r>
     </w:p>
@@ -434,29 +447,84 @@
           <w:ilvl w:val="0"/>
           <w:numId w:val="5"/>
         </w:numPr>
-      </w:pPr>
-      <w:r>
+        <w:rPr>
+          <w:highlight w:val="green"/>
+        </w:rPr>
+      </w:pPr>
+      <w:r>
+        <w:rPr>
+          <w:highlight w:val="green"/>
+        </w:rPr>
         <w:t>Analysis of results</w:t>
       </w:r>
-    </w:p>
-    <w:p/>
-    <w:p>
-      <w:r>
+      <w:r>
+        <w:rPr>
+          <w:highlight w:val="green"/>
+        </w:rPr>
+        <w:t xml:space="preserve"> PAUL</w:t>
+      </w:r>
+    </w:p>
+    <w:p>
+      <w:pPr>
+        <w:ind w:left="720" w:hanging="720"/>
+      </w:pPr>
+      <w:bookmarkStart w:id="0" w:name="_GoBack"/>
+      <w:bookmarkEnd w:id="0"/>
+    </w:p>
+    <w:p>
+      <w:pPr>
+        <w:rPr>
+          <w:highlight w:val="green"/>
+        </w:rPr>
+      </w:pPr>
+      <w:r>
+        <w:rPr>
+          <w:highlight w:val="green"/>
+        </w:rPr>
         <w:t>Ch.4</w:t>
       </w:r>
       <w:r>
+        <w:rPr>
+          <w:highlight w:val="green"/>
+        </w:rPr>
         <w:t xml:space="preserve"> Discussion</w:t>
       </w:r>
       <w:r>
+        <w:rPr>
+          <w:highlight w:val="green"/>
+        </w:rPr>
         <w:t xml:space="preserve"> &amp; Conclusions</w:t>
       </w:r>
       <w:r>
+        <w:rPr>
+          <w:highlight w:val="green"/>
+        </w:rPr>
         <w:t xml:space="preserve"> (</w:t>
       </w:r>
       <w:r>
-        <w:t xml:space="preserve">1/2 page, </w:t>
-      </w:r>
-      <w:r>
+        <w:rPr>
+          <w:highlight w:val="green"/>
+        </w:rPr>
+        <w:t>1/</w:t>
+      </w:r>
+      <w:proofErr w:type="gramStart"/>
+      <w:r>
+        <w:rPr>
+          <w:highlight w:val="green"/>
+        </w:rPr>
+        <w:t>2 page</w:t>
+      </w:r>
+      <w:proofErr w:type="gramEnd"/>
+      <w:r>
+        <w:rPr>
+          <w:highlight w:val="green"/>
+        </w:rPr>
+        <w:t xml:space="preserve">, </w:t>
+      </w:r>
+      <w:r>
+        <w:rPr>
+          <w:highlight w:val="green"/>
+        </w:rPr>
         <w:t>bullet points as applicable)</w:t>
       </w:r>
     </w:p>
@@ -467,8 +535,14 @@
           <w:ilvl w:val="0"/>
           <w:numId w:val="4"/>
         </w:numPr>
-      </w:pPr>
-      <w:r>
+        <w:rPr>
+          <w:highlight w:val="green"/>
+        </w:rPr>
+      </w:pPr>
+      <w:r>
+        <w:rPr>
+          <w:highlight w:val="green"/>
+        </w:rPr>
         <w:t>Decisions made</w:t>
       </w:r>
     </w:p>
@@ -479,8 +553,14 @@
           <w:ilvl w:val="0"/>
           <w:numId w:val="4"/>
         </w:numPr>
-      </w:pPr>
-      <w:r>
+        <w:rPr>
+          <w:highlight w:val="green"/>
+        </w:rPr>
+      </w:pPr>
+      <w:r>
+        <w:rPr>
+          <w:highlight w:val="green"/>
+        </w:rPr>
         <w:t>Difficulties faced</w:t>
       </w:r>
     </w:p>
@@ -491,8 +571,14 @@
           <w:ilvl w:val="0"/>
           <w:numId w:val="4"/>
         </w:numPr>
-      </w:pPr>
-      <w:r>
+        <w:rPr>
+          <w:highlight w:val="green"/>
+        </w:rPr>
+      </w:pPr>
+      <w:r>
+        <w:rPr>
+          <w:highlight w:val="green"/>
+        </w:rPr>
         <w:lastRenderedPageBreak/>
         <w:t>Things that worked</w:t>
       </w:r>
@@ -504,8 +590,14 @@
           <w:ilvl w:val="0"/>
           <w:numId w:val="4"/>
         </w:numPr>
-      </w:pPr>
-      <w:r>
+        <w:rPr>
+          <w:highlight w:val="green"/>
+        </w:rPr>
+      </w:pPr>
+      <w:r>
+        <w:rPr>
+          <w:highlight w:val="green"/>
+        </w:rPr>
         <w:t>Things that didn’t work well</w:t>
       </w:r>
     </w:p>
@@ -516,9 +608,21 @@
           <w:ilvl w:val="0"/>
           <w:numId w:val="4"/>
         </w:numPr>
-      </w:pPr>
-      <w:r>
+        <w:rPr>
+          <w:highlight w:val="green"/>
+        </w:rPr>
+      </w:pPr>
+      <w:r>
+        <w:rPr>
+          <w:highlight w:val="green"/>
+        </w:rPr>
         <w:t>Conclusion</w:t>
+      </w:r>
+      <w:r>
+        <w:rPr>
+          <w:highlight w:val="green"/>
+        </w:rPr>
+        <w:t xml:space="preserve"> PAUL</w:t>
       </w:r>
     </w:p>
     <w:p/>
@@ -2004,10 +2108,6 @@
     <w:lsdException w:name="Book Title" w:uiPriority="33" w:qFormat="1"/>
     <w:lsdException w:name="Bibliography" w:semiHidden="1" w:uiPriority="37" w:unhideWhenUsed="1"/>
     <w:lsdException w:name="TOC Heading" w:semiHidden="1" w:uiPriority="39" w:unhideWhenUsed="1" w:qFormat="1"/>
-    <w:lsdException w:name="Grid Table Light" w:semiHidden="1" w:unhideWhenUsed="1"/>
-    <w:lsdException w:name="Grid Table 1 Light" w:semiHidden="1" w:unhideWhenUsed="1"/>
-    <w:lsdException w:name="Grid Table 2" w:semiHidden="1" w:unhideWhenUsed="1"/>
-    <w:lsdException w:name="Grid Table 3" w:semiHidden="1" w:unhideWhenUsed="1"/>
     <w:lsdException w:name="Grid Table 4" w:uiPriority="49"/>
     <w:lsdException w:name="Grid Table 5 Dark" w:uiPriority="50"/>
     <w:lsdException w:name="Grid Table 6 Colorful" w:uiPriority="51"/>

</xml_diff>